<commit_message>
All tested and reports are up to date.
</commit_message>
<xml_diff>
--- a/doc/words/A47-guiao-seguranca.docx
+++ b/doc/words/A47-guiao-seguranca.docx
@@ -76,19 +76,7 @@
         <w:rPr>
           <w:sz w:val="28"/>
         </w:rPr>
-        <w:t xml:space="preserve"> “SD_P</w:t>
-      </w:r>
-      <w:r>
-        <w:rPr>
-          <w:sz w:val="28"/>
-        </w:rPr>
-        <w:t>3</w:t>
-      </w:r>
-      <w:r>
-        <w:rPr>
-          <w:sz w:val="28"/>
-        </w:rPr>
-        <w:t>”:</w:t>
+        <w:t xml:space="preserve"> “SD_P3”:</w:t>
       </w:r>
     </w:p>
     <w:p>
@@ -605,6 +593,20 @@
         <w:rPr>
           <w:sz w:val="28"/>
         </w:rPr>
+        <w:t>clean</w:t>
+      </w:r>
+      <w:proofErr w:type="spellEnd"/>
+      <w:r>
+        <w:rPr>
+          <w:sz w:val="28"/>
+        </w:rPr>
+        <w:t xml:space="preserve"> compile </w:t>
+      </w:r>
+      <w:proofErr w:type="spellStart"/>
+      <w:r>
+        <w:rPr>
+          <w:sz w:val="28"/>
+        </w:rPr>
         <w:t>exec:java</w:t>
       </w:r>
       <w:proofErr w:type="spellEnd"/>
@@ -737,6 +739,20 @@
         <w:rPr>
           <w:sz w:val="28"/>
         </w:rPr>
+        <w:t>clean</w:t>
+      </w:r>
+      <w:proofErr w:type="spellEnd"/>
+      <w:r>
+        <w:rPr>
+          <w:sz w:val="28"/>
+        </w:rPr>
+        <w:t xml:space="preserve"> compile </w:t>
+      </w:r>
+      <w:proofErr w:type="spellStart"/>
+      <w:r>
+        <w:rPr>
+          <w:sz w:val="28"/>
+        </w:rPr>
         <w:t>exec:java</w:t>
       </w:r>
       <w:proofErr w:type="spellEnd"/>
@@ -759,14 +775,7 @@
           <w:b/>
           <w:sz w:val="32"/>
         </w:rPr>
-        <w:t>C</w:t>
-      </w:r>
-      <w:r>
-        <w:rPr>
-          <w:b/>
-          <w:sz w:val="32"/>
-        </w:rPr>
-        <w:t>aso F2: Resistência a ataque</w:t>
+        <w:t>Caso F2: Resistência a ataque</w:t>
       </w:r>
     </w:p>
     <w:p>
@@ -1307,6 +1316,20 @@
         <w:rPr>
           <w:sz w:val="28"/>
         </w:rPr>
+        <w:t>clean</w:t>
+      </w:r>
+      <w:proofErr w:type="spellEnd"/>
+      <w:r>
+        <w:rPr>
+          <w:sz w:val="28"/>
+        </w:rPr>
+        <w:t xml:space="preserve"> compile </w:t>
+      </w:r>
+      <w:proofErr w:type="spellStart"/>
+      <w:r>
+        <w:rPr>
+          <w:sz w:val="28"/>
+        </w:rPr>
         <w:t>exec:java</w:t>
       </w:r>
       <w:proofErr w:type="spellEnd"/>
@@ -1439,93 +1462,107 @@
         <w:rPr>
           <w:sz w:val="28"/>
         </w:rPr>
-        <w:t>exec:java</w:t>
-      </w:r>
-      <w:proofErr w:type="spellEnd"/>
-      <w:r>
-        <w:rPr>
-          <w:sz w:val="28"/>
-        </w:rPr>
-        <w:t>”</w:t>
-      </w:r>
-    </w:p>
-    <w:p>
-      <w:pPr>
-        <w:rPr>
-          <w:sz w:val="28"/>
-        </w:rPr>
-      </w:pPr>
-    </w:p>
-    <w:p>
-      <w:pPr>
-        <w:rPr>
-          <w:sz w:val="24"/>
-        </w:rPr>
-      </w:pPr>
-      <w:r>
-        <w:rPr>
-          <w:sz w:val="24"/>
-        </w:rPr>
-        <w:t xml:space="preserve">O ataque neste caso é alteração de mensagem, pelo que vai falhar no </w:t>
-      </w:r>
-      <w:proofErr w:type="spellStart"/>
-      <w:r>
-        <w:rPr>
-          <w:sz w:val="24"/>
-        </w:rPr>
-        <w:t>MACHandler</w:t>
-      </w:r>
-      <w:proofErr w:type="spellEnd"/>
-      <w:r>
-        <w:rPr>
-          <w:sz w:val="24"/>
-        </w:rPr>
-        <w:t xml:space="preserve"> na parte do servidor. Se alterar o </w:t>
-      </w:r>
-      <w:proofErr w:type="spellStart"/>
-      <w:r>
-        <w:rPr>
-          <w:sz w:val="24"/>
-        </w:rPr>
-        <w:t>MaliciousHandler</w:t>
-      </w:r>
-      <w:proofErr w:type="spellEnd"/>
-      <w:r>
-        <w:rPr>
-          <w:sz w:val="24"/>
-        </w:rPr>
-        <w:t xml:space="preserve"> para antes do </w:t>
-      </w:r>
-      <w:proofErr w:type="spellStart"/>
-      <w:r>
-        <w:rPr>
-          <w:sz w:val="24"/>
-        </w:rPr>
-        <w:t>MACHandler</w:t>
-      </w:r>
-      <w:proofErr w:type="spellEnd"/>
-      <w:r>
-        <w:rPr>
-          <w:sz w:val="24"/>
-        </w:rPr>
-        <w:t xml:space="preserve"> na cadeia de </w:t>
-      </w:r>
-      <w:proofErr w:type="spellStart"/>
-      <w:r>
-        <w:rPr>
-          <w:sz w:val="24"/>
-        </w:rPr>
-        <w:t>handlers</w:t>
-      </w:r>
-      <w:proofErr w:type="spellEnd"/>
-      <w:r>
-        <w:rPr>
-          <w:sz w:val="24"/>
-        </w:rPr>
-        <w:t>, é possível verificar a falha no BinasAuthorizationHandler.</w:t>
+        <w:t>clean</w:t>
+      </w:r>
+      <w:proofErr w:type="spellEnd"/>
+      <w:r>
+        <w:rPr>
+          <w:sz w:val="28"/>
+        </w:rPr>
+        <w:t xml:space="preserve"> compile </w:t>
       </w:r>
       <w:bookmarkStart w:id="0" w:name="_GoBack"/>
       <w:bookmarkEnd w:id="0"/>
+      <w:proofErr w:type="spellStart"/>
+      <w:r>
+        <w:rPr>
+          <w:sz w:val="28"/>
+        </w:rPr>
+        <w:t>exec:java</w:t>
+      </w:r>
+      <w:proofErr w:type="spellEnd"/>
+      <w:r>
+        <w:rPr>
+          <w:sz w:val="28"/>
+        </w:rPr>
+        <w:t>”</w:t>
+      </w:r>
+    </w:p>
+    <w:p>
+      <w:pPr>
+        <w:rPr>
+          <w:sz w:val="28"/>
+        </w:rPr>
+      </w:pPr>
+    </w:p>
+    <w:p>
+      <w:pPr>
+        <w:rPr>
+          <w:sz w:val="24"/>
+        </w:rPr>
+      </w:pPr>
+      <w:r>
+        <w:rPr>
+          <w:sz w:val="24"/>
+        </w:rPr>
+        <w:t xml:space="preserve">O ataque neste caso é alteração de mensagem, pelo que vai falhar no </w:t>
+      </w:r>
+      <w:proofErr w:type="spellStart"/>
+      <w:r>
+        <w:rPr>
+          <w:sz w:val="24"/>
+        </w:rPr>
+        <w:t>MACHandler</w:t>
+      </w:r>
+      <w:proofErr w:type="spellEnd"/>
+      <w:r>
+        <w:rPr>
+          <w:sz w:val="24"/>
+        </w:rPr>
+        <w:t xml:space="preserve"> na parte do servidor. Se alterar o </w:t>
+      </w:r>
+      <w:proofErr w:type="spellStart"/>
+      <w:r>
+        <w:rPr>
+          <w:sz w:val="24"/>
+        </w:rPr>
+        <w:t>MaliciousHandler</w:t>
+      </w:r>
+      <w:proofErr w:type="spellEnd"/>
+      <w:r>
+        <w:rPr>
+          <w:sz w:val="24"/>
+        </w:rPr>
+        <w:t xml:space="preserve"> para antes do </w:t>
+      </w:r>
+      <w:proofErr w:type="spellStart"/>
+      <w:r>
+        <w:rPr>
+          <w:sz w:val="24"/>
+        </w:rPr>
+        <w:t>MACHandler</w:t>
+      </w:r>
+      <w:proofErr w:type="spellEnd"/>
+      <w:r>
+        <w:rPr>
+          <w:sz w:val="24"/>
+        </w:rPr>
+        <w:t xml:space="preserve"> na cadeia de </w:t>
+      </w:r>
+      <w:proofErr w:type="spellStart"/>
+      <w:r>
+        <w:rPr>
+          <w:sz w:val="24"/>
+        </w:rPr>
+        <w:t>handlers</w:t>
+      </w:r>
+      <w:proofErr w:type="spellEnd"/>
+      <w:r>
+        <w:rPr>
+          <w:sz w:val="24"/>
+        </w:rPr>
+        <w:t>, é possível verificar a falha no BinasAuthorizationHandler.</w:t>
+      </w:r>
     </w:p>
     <w:sectPr>
       <w:pgSz w:w="11906" w:h="16838"/>

</xml_diff>